<commit_message>
vci blurb for website and minor plot updates
</commit_message>
<xml_diff>
--- a/docs/VCI.docx
+++ b/docs/VCI.docx
@@ -1,6 +1,6 @@
 
 <file path=word/document.xml><?xml version="1.0" encoding="utf-8"?>
-<w:document xmlns:wpc="http://schemas.microsoft.com/office/word/2010/wordprocessingCanvas" xmlns:cx="http://schemas.microsoft.com/office/drawing/2014/chartex" xmlns:cx1="http://schemas.microsoft.com/office/drawing/2015/9/8/chartex" xmlns:cx2="http://schemas.microsoft.com/office/drawing/2015/10/21/chartex" xmlns:cx3="http://schemas.microsoft.com/office/drawing/2016/5/9/chartex" xmlns:cx4="http://schemas.microsoft.com/office/drawing/2016/5/10/chartex" xmlns:cx5="http://schemas.microsoft.com/office/drawing/2016/5/11/chartex" xmlns:cx6="http://schemas.microsoft.com/office/drawing/2016/5/12/chartex" xmlns:cx7="http://schemas.microsoft.com/office/drawing/2016/5/13/chartex" xmlns:cx8="http://schemas.microsoft.com/office/drawing/2016/5/14/chartex" xmlns:mc="http://schemas.openxmlformats.org/markup-compatibility/2006" xmlns:aink="http://schemas.microsoft.com/office/drawing/2016/ink" xmlns:am3d="http://schemas.microsoft.com/office/drawing/2017/model3d" xmlns:o="urn:schemas-microsoft-com:office:office" xmlns:r="http://schemas.openxmlformats.org/officeDocument/2006/relationships" xmlns:m="http://schemas.openxmlformats.org/officeDocument/2006/math" xmlns:v="urn:schemas-microsoft-com:vml" xmlns:wp14="http://schemas.microsoft.com/office/word/2010/wordprocessingDrawing" xmlns:wp="http://schemas.openxmlformats.org/drawingml/2006/wordprocessingDrawing" xmlns:w10="urn:schemas-microsoft-com:office:word" xmlns:w="http://schemas.openxmlformats.org/wordprocessingml/2006/main" xmlns:w14="http://schemas.microsoft.com/office/word/2010/wordml" xmlns:w15="http://schemas.microsoft.com/office/word/2012/wordml" xmlns:w16cid="http://schemas.microsoft.com/office/word/2016/wordml/cid" xmlns:w16se="http://schemas.microsoft.com/office/word/2015/wordml/symex" xmlns:wpg="http://schemas.microsoft.com/office/word/2010/wordprocessingGroup" xmlns:wpi="http://schemas.microsoft.com/office/word/2010/wordprocessingInk" xmlns:wne="http://schemas.microsoft.com/office/word/2006/wordml" xmlns:wps="http://schemas.microsoft.com/office/word/2010/wordprocessingShape" mc:Ignorable="w14 w15 w16se w16cid wp14">
+<w:document xmlns:wpc="http://schemas.microsoft.com/office/word/2010/wordprocessingCanvas" xmlns:cx="http://schemas.microsoft.com/office/drawing/2014/chartex" xmlns:mc="http://schemas.openxmlformats.org/markup-compatibility/2006" xmlns:o="urn:schemas-microsoft-com:office:office" xmlns:r="http://schemas.openxmlformats.org/officeDocument/2006/relationships" xmlns:m="http://schemas.openxmlformats.org/officeDocument/2006/math" xmlns:v="urn:schemas-microsoft-com:vml" xmlns:wp14="http://schemas.microsoft.com/office/word/2010/wordprocessingDrawing" xmlns:wp="http://schemas.openxmlformats.org/drawingml/2006/wordprocessingDrawing" xmlns:w10="urn:schemas-microsoft-com:office:word" xmlns:w="http://schemas.openxmlformats.org/wordprocessingml/2006/main" xmlns:w14="http://schemas.microsoft.com/office/word/2010/wordml" xmlns:w15="http://schemas.microsoft.com/office/word/2012/wordml" xmlns:w16se="http://schemas.microsoft.com/office/word/2015/wordml/symex" xmlns:wpg="http://schemas.microsoft.com/office/word/2010/wordprocessingGroup" xmlns:wpi="http://schemas.microsoft.com/office/word/2010/wordprocessingInk" xmlns:wne="http://schemas.microsoft.com/office/word/2006/wordml" xmlns:wps="http://schemas.microsoft.com/office/word/2010/wordprocessingShape" mc:Ignorable="w14 w15 w16se wp14">
   <w:body>
     <w:p>
       <w:pPr>
@@ -19,10 +19,52 @@
         <w:t>ol</w:t>
       </w:r>
       <w:r>
-        <w:t>canic eruptions can, and have, had major and sporadic impacts on the climate system</w:t>
-      </w:r>
-      <w:r>
-        <w:t>, but the magnitude of this impact varies widely between eruptions.</w:t>
+        <w:t xml:space="preserve">canic eruptions have </w:t>
+      </w:r>
+      <w:r>
+        <w:t>had major and sporadic impacts on the climate system</w:t>
+      </w:r>
+      <w:r>
+        <w:t>,</w:t>
+      </w:r>
+      <w:r>
+        <w:t xml:space="preserve"> reducing temperatures, changing circulation patterns and </w:t>
+      </w:r>
+      <w:r>
+        <w:t>affecting stratospheric chemistry;</w:t>
+      </w:r>
+      <w:r>
+        <w:t xml:space="preserve"> but the magnitude of this impact varies widely between eruptions.</w:t>
+      </w:r>
+      <w:r>
+        <w:t xml:space="preserve"> </w:t>
+      </w:r>
+      <w:r>
+        <w:t>Effects depend</w:t>
+      </w:r>
+      <w:r>
+        <w:t xml:space="preserve"> not only on the amount of ash and sulfur injected into the stratosphere, but also the </w:t>
+      </w:r>
+      <w:r>
+        <w:t>timing and placement of the eruption relative to the atmospheric state. Eruptions at higher latitudes reach the stratosphere more easily, while the phase of the QBO affects the confinement of aerosol in the tropics to name just two.</w:t>
+      </w:r>
+      <w:r>
+        <w:t xml:space="preserve"> </w:t>
+      </w:r>
+      <w:r>
+        <w:t>Over the past decade</w:t>
+      </w:r>
+      <w:r>
+        <w:t>s and centuries</w:t>
+      </w:r>
+      <w:r>
+        <w:t xml:space="preserve"> their have been </w:t>
+      </w:r>
+      <w:r>
+        <w:t xml:space="preserve">countless eruptions, although only a small fraction of these have had substantial climate effects. </w:t>
+      </w:r>
+      <w:r>
+        <w:t xml:space="preserve">Quantifying the relative influence of these eruptions </w:t>
       </w:r>
     </w:p>
     <w:p>
@@ -41,48 +83,139 @@
       <w:r>
         <w:t>to help evaluate records of past volcanic eruptions.</w:t>
       </w:r>
+      <w:r>
+        <w:t xml:space="preserve"> </w:t>
+      </w:r>
+      <w:r>
+        <w:t>Based largely on the volume of tephra emitted by the eruption, VEI has been calculated for most modern and many of the larger past eruptions, making for a long term and up-to-date database for comparison.</w:t>
+      </w:r>
+      <w:r>
+        <w:t xml:space="preserve"> </w:t>
+      </w:r>
+      <w:r>
+        <w:t>In the climate community</w:t>
+      </w:r>
+      <w:r>
+        <w:t>,</w:t>
+      </w:r>
+      <w:r>
+        <w:t xml:space="preserve"> t</w:t>
+      </w:r>
+      <w:r>
+        <w:t xml:space="preserve">his metric is often used as a proxy to </w:t>
+      </w:r>
+      <w:r>
+        <w:t>indicate eruptions with marked impact on global temperatures.</w:t>
+      </w:r>
+      <w:r>
+        <w:t xml:space="preserve"> </w:t>
+      </w:r>
+      <w:r>
+        <w:t xml:space="preserve">However, the correlation </w:t>
+      </w:r>
+      <w:r>
+        <w:t xml:space="preserve">between climate variables such as temperature and VEI are poor, as it does not </w:t>
+      </w:r>
+      <w:r>
+        <w:t xml:space="preserve">directly </w:t>
+      </w:r>
+      <w:r>
+        <w:t xml:space="preserve">incorporate the </w:t>
+      </w:r>
+      <w:r>
+        <w:t>sulfur emissions,</w:t>
+      </w:r>
+      <w:r>
+        <w:t xml:space="preserve"> residence time in the </w:t>
+      </w:r>
+      <w:r>
+        <w:t>atmosphere</w:t>
+      </w:r>
+      <w:r>
+        <w:t>, or indirect effects.</w:t>
+      </w:r>
+      <w:r>
+        <w:t xml:space="preserve"> </w:t>
+      </w:r>
+      <w:r>
+        <w:t>Since VEI, other metrics have emerged</w:t>
+      </w:r>
+      <w:r>
+        <w:t xml:space="preserve"> to address these concerns</w:t>
+      </w:r>
+      <w:r>
+        <w:t>, such as the Volcanic Sulfur Dioxide Index (VSI)</w:t>
+      </w:r>
+      <w:r>
+        <w:t xml:space="preserve"> which is based on the total sulfur emitted to the stratosphere.</w:t>
+      </w:r>
+      <w:r>
+        <w:t xml:space="preserve"> While more direct than VEI, these improvements still leave </w:t>
+      </w:r>
+      <w:r>
+        <w:t xml:space="preserve">possibly important effects unaccounted for, and the metrics have not been widely </w:t>
+      </w:r>
+      <w:r>
+        <w:t>adopted</w:t>
+      </w:r>
+      <w:r>
+        <w:t>.</w:t>
+      </w:r>
     </w:p>
     <w:p>
       <w:r>
-        <w:t>Based largely on the volume of tephra emitted by the eruption, VEI has been calculated for most modern and many of the larger past eruptions, making for a long term and up-to-date database for comparison.</w:t>
+        <w:t>This work seeks an improved metric that better describes a volcanic eruptions’ impact on climate by answering the following questions:</w:t>
       </w:r>
     </w:p>
     <w:p>
-      <w:r>
-        <w:t>In the climate community</w:t>
-      </w:r>
-      <w:r>
-        <w:t>,</w:t>
-      </w:r>
-      <w:r>
-        <w:t xml:space="preserve"> t</w:t>
-      </w:r>
-      <w:r>
-        <w:t xml:space="preserve">his metric is often used as a proxy to </w:t>
-      </w:r>
-      <w:r>
-        <w:t>indicate eruptions with marked impact on global temperatures.</w:t>
+      <w:pPr>
+        <w:pStyle w:val="ListParagraph"/>
+        <w:numPr>
+          <w:ilvl w:val="0"/>
+          <w:numId w:val="1"/>
+        </w:numPr>
+      </w:pPr>
+      <w:r>
+        <w:t xml:space="preserve">What variables </w:t>
+      </w:r>
+      <w:r>
+        <w:t xml:space="preserve">best </w:t>
+      </w:r>
+      <w:r>
+        <w:t>define “climate impact?”</w:t>
+      </w:r>
+      <w:r>
+        <w:t xml:space="preserve"> Temperature, radiative forcing, circulation changes, etc.</w:t>
       </w:r>
     </w:p>
     <w:p>
-      <w:r>
-        <w:t xml:space="preserve">However, the correlation </w:t>
-      </w:r>
-      <w:r>
-        <w:t>between climate variables such as temperature and VEI are poor, as it does not incorporate the sulfur emissions or residence time in the stratosphere.</w:t>
+      <w:pPr>
+        <w:pStyle w:val="ListParagraph"/>
+        <w:numPr>
+          <w:ilvl w:val="0"/>
+          <w:numId w:val="1"/>
+        </w:numPr>
+      </w:pPr>
+      <w:r>
+        <w:t>What metric can be quickly and easily and determined after an eruption that captures these variables?</w:t>
       </w:r>
     </w:p>
-    <w:p/>
-    <w:p/>
-    <w:p/>
     <w:p>
-      <w:r>
-        <w:t xml:space="preserve">Although the climate impact of volcanic eruptions is </w:t>
+      <w:pPr>
+        <w:pStyle w:val="ListParagraph"/>
+        <w:numPr>
+          <w:ilvl w:val="0"/>
+          <w:numId w:val="1"/>
+        </w:numPr>
+      </w:pPr>
+      <w:r>
+        <w:t>What metric can be applied to both past and present eruptions with vastly different observational data</w:t>
       </w:r>
       <w:bookmarkStart w:id="0" w:name="_GoBack"/>
       <w:bookmarkEnd w:id="0"/>
     </w:p>
     <w:p/>
+    <w:p/>
     <w:p>
       <w:r>
         <w:t>Miles, G. M., R. G. Grainger, and E. J. Highwood. "The significance of volcanic eruption strength and frequency for climate." Quarterly Journal of the Royal Meteorological Society130.602 (2004): 2361-2376.</w:t>
@@ -118,7 +251,7 @@
       <w:r>
         <w:t>. Res., 102( B9), 20087– 20091, doi:</w:t>
       </w:r>
-      <w:hyperlink r:id="rId4" w:tgtFrame="_blank" w:tooltip="Link to external resource: 10.1029/97JB01142" w:history="1">
+      <w:hyperlink r:id="rId5" w:tgtFrame="_blank" w:tooltip="Link to external resource: 10.1029/97JB01142" w:history="1">
         <w:r>
           <w:t>10.1029/97JB01142</w:t>
         </w:r>
@@ -137,8 +270,129 @@
 </w:document>
 </file>
 
+<file path=word/numbering.xml><?xml version="1.0" encoding="utf-8"?>
+<w:numbering xmlns:wpc="http://schemas.microsoft.com/office/word/2010/wordprocessingCanvas" xmlns:cx="http://schemas.microsoft.com/office/drawing/2014/chartex" xmlns:mc="http://schemas.openxmlformats.org/markup-compatibility/2006" xmlns:o="urn:schemas-microsoft-com:office:office" xmlns:r="http://schemas.openxmlformats.org/officeDocument/2006/relationships" xmlns:m="http://schemas.openxmlformats.org/officeDocument/2006/math" xmlns:v="urn:schemas-microsoft-com:vml" xmlns:wp14="http://schemas.microsoft.com/office/word/2010/wordprocessingDrawing" xmlns:wp="http://schemas.openxmlformats.org/drawingml/2006/wordprocessingDrawing" xmlns:w10="urn:schemas-microsoft-com:office:word" xmlns:w="http://schemas.openxmlformats.org/wordprocessingml/2006/main" xmlns:w14="http://schemas.microsoft.com/office/word/2010/wordml" xmlns:w15="http://schemas.microsoft.com/office/word/2012/wordml" xmlns:w16se="http://schemas.microsoft.com/office/word/2015/wordml/symex" xmlns:wpg="http://schemas.microsoft.com/office/word/2010/wordprocessingGroup" xmlns:wpi="http://schemas.microsoft.com/office/word/2010/wordprocessingInk" xmlns:wne="http://schemas.microsoft.com/office/word/2006/wordml" xmlns:wps="http://schemas.microsoft.com/office/word/2010/wordprocessingShape" mc:Ignorable="w14 w15 w16se wp14">
+  <w:abstractNum w:abstractNumId="0" w15:restartNumberingAfterBreak="0">
+    <w:nsid w:val="698C7D3C"/>
+    <w:multiLevelType w:val="hybridMultilevel"/>
+    <w:tmpl w:val="8968CEAC"/>
+    <w:lvl w:ilvl="0" w:tplc="10090001">
+      <w:start w:val="1"/>
+      <w:numFmt w:val="bullet"/>
+      <w:lvlText w:val=""/>
+      <w:lvlJc w:val="left"/>
+      <w:pPr>
+        <w:ind w:left="720" w:hanging="360"/>
+      </w:pPr>
+      <w:rPr>
+        <w:rFonts w:ascii="Symbol" w:hAnsi="Symbol" w:hint="default"/>
+      </w:rPr>
+    </w:lvl>
+    <w:lvl w:ilvl="1" w:tplc="10090003" w:tentative="1">
+      <w:start w:val="1"/>
+      <w:numFmt w:val="bullet"/>
+      <w:lvlText w:val="o"/>
+      <w:lvlJc w:val="left"/>
+      <w:pPr>
+        <w:ind w:left="1440" w:hanging="360"/>
+      </w:pPr>
+      <w:rPr>
+        <w:rFonts w:ascii="Courier New" w:hAnsi="Courier New" w:cs="Courier New" w:hint="default"/>
+      </w:rPr>
+    </w:lvl>
+    <w:lvl w:ilvl="2" w:tplc="10090005" w:tentative="1">
+      <w:start w:val="1"/>
+      <w:numFmt w:val="bullet"/>
+      <w:lvlText w:val=""/>
+      <w:lvlJc w:val="left"/>
+      <w:pPr>
+        <w:ind w:left="2160" w:hanging="360"/>
+      </w:pPr>
+      <w:rPr>
+        <w:rFonts w:ascii="Wingdings" w:hAnsi="Wingdings" w:hint="default"/>
+      </w:rPr>
+    </w:lvl>
+    <w:lvl w:ilvl="3" w:tplc="10090001" w:tentative="1">
+      <w:start w:val="1"/>
+      <w:numFmt w:val="bullet"/>
+      <w:lvlText w:val=""/>
+      <w:lvlJc w:val="left"/>
+      <w:pPr>
+        <w:ind w:left="2880" w:hanging="360"/>
+      </w:pPr>
+      <w:rPr>
+        <w:rFonts w:ascii="Symbol" w:hAnsi="Symbol" w:hint="default"/>
+      </w:rPr>
+    </w:lvl>
+    <w:lvl w:ilvl="4" w:tplc="10090003" w:tentative="1">
+      <w:start w:val="1"/>
+      <w:numFmt w:val="bullet"/>
+      <w:lvlText w:val="o"/>
+      <w:lvlJc w:val="left"/>
+      <w:pPr>
+        <w:ind w:left="3600" w:hanging="360"/>
+      </w:pPr>
+      <w:rPr>
+        <w:rFonts w:ascii="Courier New" w:hAnsi="Courier New" w:cs="Courier New" w:hint="default"/>
+      </w:rPr>
+    </w:lvl>
+    <w:lvl w:ilvl="5" w:tplc="10090005" w:tentative="1">
+      <w:start w:val="1"/>
+      <w:numFmt w:val="bullet"/>
+      <w:lvlText w:val=""/>
+      <w:lvlJc w:val="left"/>
+      <w:pPr>
+        <w:ind w:left="4320" w:hanging="360"/>
+      </w:pPr>
+      <w:rPr>
+        <w:rFonts w:ascii="Wingdings" w:hAnsi="Wingdings" w:hint="default"/>
+      </w:rPr>
+    </w:lvl>
+    <w:lvl w:ilvl="6" w:tplc="10090001" w:tentative="1">
+      <w:start w:val="1"/>
+      <w:numFmt w:val="bullet"/>
+      <w:lvlText w:val=""/>
+      <w:lvlJc w:val="left"/>
+      <w:pPr>
+        <w:ind w:left="5040" w:hanging="360"/>
+      </w:pPr>
+      <w:rPr>
+        <w:rFonts w:ascii="Symbol" w:hAnsi="Symbol" w:hint="default"/>
+      </w:rPr>
+    </w:lvl>
+    <w:lvl w:ilvl="7" w:tplc="10090003" w:tentative="1">
+      <w:start w:val="1"/>
+      <w:numFmt w:val="bullet"/>
+      <w:lvlText w:val="o"/>
+      <w:lvlJc w:val="left"/>
+      <w:pPr>
+        <w:ind w:left="5760" w:hanging="360"/>
+      </w:pPr>
+      <w:rPr>
+        <w:rFonts w:ascii="Courier New" w:hAnsi="Courier New" w:cs="Courier New" w:hint="default"/>
+      </w:rPr>
+    </w:lvl>
+    <w:lvl w:ilvl="8" w:tplc="10090005" w:tentative="1">
+      <w:start w:val="1"/>
+      <w:numFmt w:val="bullet"/>
+      <w:lvlText w:val=""/>
+      <w:lvlJc w:val="left"/>
+      <w:pPr>
+        <w:ind w:left="6480" w:hanging="360"/>
+      </w:pPr>
+      <w:rPr>
+        <w:rFonts w:ascii="Wingdings" w:hAnsi="Wingdings" w:hint="default"/>
+      </w:rPr>
+    </w:lvl>
+  </w:abstractNum>
+  <w:num w:numId="1">
+    <w:abstractNumId w:val="0"/>
+  </w:num>
+</w:numbering>
+</file>
+
 <file path=word/styles.xml><?xml version="1.0" encoding="utf-8"?>
-<w:styles xmlns:mc="http://schemas.openxmlformats.org/markup-compatibility/2006" xmlns:r="http://schemas.openxmlformats.org/officeDocument/2006/relationships" xmlns:w="http://schemas.openxmlformats.org/wordprocessingml/2006/main" xmlns:w14="http://schemas.microsoft.com/office/word/2010/wordml" xmlns:w15="http://schemas.microsoft.com/office/word/2012/wordml" xmlns:w16cid="http://schemas.microsoft.com/office/word/2016/wordml/cid" xmlns:w16se="http://schemas.microsoft.com/office/word/2015/wordml/symex" mc:Ignorable="w14 w15 w16se w16cid">
+<w:styles xmlns:mc="http://schemas.openxmlformats.org/markup-compatibility/2006" xmlns:r="http://schemas.openxmlformats.org/officeDocument/2006/relationships" xmlns:w="http://schemas.openxmlformats.org/wordprocessingml/2006/main" xmlns:w14="http://schemas.microsoft.com/office/word/2010/wordml" xmlns:w15="http://schemas.microsoft.com/office/word/2012/wordml" xmlns:w16se="http://schemas.microsoft.com/office/word/2015/wordml/symex" mc:Ignorable="w14 w15 w16se">
   <w:docDefaults>
     <w:rPrDefault>
       <w:rPr>
@@ -154,7 +408,7 @@
       </w:pPr>
     </w:pPrDefault>
   </w:docDefaults>
-  <w:latentStyles w:defLockedState="0" w:defUIPriority="99" w:defSemiHidden="0" w:defUnhideWhenUsed="0" w:defQFormat="0" w:count="376">
+  <w:latentStyles w:defLockedState="0" w:defUIPriority="99" w:defSemiHidden="0" w:defUnhideWhenUsed="0" w:defQFormat="0" w:count="371">
     <w:lsdException w:name="Normal" w:uiPriority="0" w:qFormat="1"/>
     <w:lsdException w:name="heading 1" w:uiPriority="9" w:qFormat="1"/>
     <w:lsdException w:name="heading 2" w:semiHidden="1" w:uiPriority="9" w:unhideWhenUsed="1" w:qFormat="1"/>
@@ -260,6 +514,7 @@
     <w:lsdException w:name="HTML Sample" w:semiHidden="1" w:unhideWhenUsed="1"/>
     <w:lsdException w:name="HTML Typewriter" w:semiHidden="1" w:unhideWhenUsed="1"/>
     <w:lsdException w:name="HTML Variable" w:semiHidden="1" w:unhideWhenUsed="1"/>
+    <w:lsdException w:name="Normal Table" w:semiHidden="1" w:unhideWhenUsed="1"/>
     <w:lsdException w:name="annotation subject" w:semiHidden="1" w:unhideWhenUsed="1"/>
     <w:lsdException w:name="No List" w:semiHidden="1" w:unhideWhenUsed="1"/>
     <w:lsdException w:name="Outline List 1" w:semiHidden="1" w:unhideWhenUsed="1"/>
@@ -306,8 +561,10 @@
     <w:lsdException w:name="Table Subtle 2" w:semiHidden="1" w:unhideWhenUsed="1"/>
     <w:lsdException w:name="Table Web 1" w:semiHidden="1" w:unhideWhenUsed="1"/>
     <w:lsdException w:name="Table Web 2" w:semiHidden="1" w:unhideWhenUsed="1"/>
+    <w:lsdException w:name="Table Web 3" w:semiHidden="1" w:unhideWhenUsed="1"/>
     <w:lsdException w:name="Balloon Text" w:semiHidden="1" w:unhideWhenUsed="1"/>
     <w:lsdException w:name="Table Grid" w:uiPriority="39"/>
+    <w:lsdException w:name="Table Theme" w:semiHidden="1" w:unhideWhenUsed="1"/>
     <w:lsdException w:name="Placeholder Text" w:semiHidden="1"/>
     <w:lsdException w:name="No Spacing" w:uiPriority="1" w:qFormat="1"/>
     <w:lsdException w:name="Light Shading" w:uiPriority="60"/>
@@ -523,11 +780,6 @@
     <w:lsdException w:name="List Table 5 Dark Accent 6" w:uiPriority="50"/>
     <w:lsdException w:name="List Table 6 Colorful Accent 6" w:uiPriority="51"/>
     <w:lsdException w:name="List Table 7 Colorful Accent 6" w:uiPriority="52"/>
-    <w:lsdException w:name="Mention" w:semiHidden="1" w:unhideWhenUsed="1"/>
-    <w:lsdException w:name="Smart Hyperlink" w:semiHidden="1" w:unhideWhenUsed="1"/>
-    <w:lsdException w:name="Hashtag" w:semiHidden="1" w:unhideWhenUsed="1"/>
-    <w:lsdException w:name="Unresolved Mention" w:semiHidden="1" w:unhideWhenUsed="1"/>
-    <w:lsdException w:name="Smart Link" w:semiHidden="1" w:unhideWhenUsed="1"/>
   </w:latentStyles>
   <w:style w:type="paragraph" w:default="1" w:styleId="Normal">
     <w:name w:val="Normal"/>
@@ -644,6 +896,17 @@
       <w:color w:val="0000FF"/>
       <w:u w:val="single"/>
     </w:rPr>
+  </w:style>
+  <w:style w:type="paragraph" w:styleId="ListParagraph">
+    <w:name w:val="List Paragraph"/>
+    <w:basedOn w:val="Normal"/>
+    <w:uiPriority w:val="34"/>
+    <w:qFormat/>
+    <w:rsid w:val="004C55D7"/>
+    <w:pPr>
+      <w:ind w:left="720"/>
+      <w:contextualSpacing/>
+    </w:pPr>
   </w:style>
 </w:styles>
 </file>

</xml_diff>

<commit_message>
add simplified aod dataset to git repo for mybinder.org
</commit_message>
<xml_diff>
--- a/docs/VCI.docx
+++ b/docs/VCI.docx
@@ -12,6 +12,9 @@
     </w:p>
     <w:p/>
     <w:p>
+      <w:pPr>
+        <w:jc w:val="both"/>
+      </w:pPr>
       <w:r>
         <w:t>V</w:t>
       </w:r>
@@ -80,6 +83,9 @@
       </w:r>
     </w:p>
     <w:p>
+      <w:pPr>
+        <w:jc w:val="both"/>
+      </w:pPr>
       <w:r>
         <w:t xml:space="preserve">In 1982 </w:t>
       </w:r>
@@ -175,6 +181,9 @@
       </w:r>
     </w:p>
     <w:p>
+      <w:pPr>
+        <w:jc w:val="both"/>
+      </w:pPr>
       <w:r>
         <w:t>This work seeks an improved metric that better describes a volcanic eruptions’ impact on climate by answering the following questions:</w:t>
       </w:r>
@@ -226,37 +235,49 @@
       <w:r>
         <w:t>?</w:t>
       </w:r>
+    </w:p>
+    <w:p>
+      <w:pPr>
+        <w:jc w:val="both"/>
+      </w:pPr>
+    </w:p>
+    <w:p>
+      <w:pPr>
+        <w:jc w:val="both"/>
+      </w:pPr>
+    </w:p>
+    <w:p>
+      <w:pPr>
+        <w:jc w:val="both"/>
+      </w:pPr>
+      <w:r>
+        <w:t>Miles, G. M., R. G. Grainger, and E. J. Highwood. "The significance of volcanic eruption strength and frequency for climate." Quarterly Journal of the Royal Meteorological Society130.602 (2004): 2361-2376.</w:t>
+      </w:r>
+    </w:p>
+    <w:p>
+      <w:pPr>
+        <w:jc w:val="both"/>
+      </w:pPr>
+      <w:r>
+        <w:t>Newhall, Christopher G., and Stephen Self. "The volcanic explosivity index (VEI) an estimate of explosive magnitude for historical volcanism." Journal of Geophysical Research: Oceans 87.C2 (1982): 1231-1238.</w:t>
+      </w:r>
+    </w:p>
+    <w:p>
+      <w:pPr>
+        <w:jc w:val="both"/>
+      </w:pPr>
+      <w:proofErr w:type="spellStart"/>
+      <w:r>
+        <w:t>Schnetzler</w:t>
+      </w:r>
+      <w:proofErr w:type="spellEnd"/>
+      <w:r>
+        <w:t>, C. C., Bluth, G. J. S., Krueger, A. J., and Walter, L. S. (</w:t>
+      </w:r>
       <w:bookmarkStart w:id="0" w:name="_GoBack"/>
       <w:bookmarkEnd w:id="0"/>
-    </w:p>
-    <w:p/>
-    <w:p/>
-    <w:p>
-      <w:r>
-        <w:t>Miles, G. M., R. G. Grainger, and E. J. Highwood. "The significance of volcanic eruption strength and frequency for climate." Quarterly Journal of the Royal Meteorological Society130.602 (2004): 2361-2376.</w:t>
-      </w:r>
-    </w:p>
-    <w:p>
-      <w:r>
-        <w:t>Newhall, Christopher G., and Stephen Self. "The volcanic explosivity index (VEI) an estimate of explosive magnitude for historical volcanism." Journal of Geophysical Research: Oceans 87.C2 (1982): 1231-1238.</w:t>
-      </w:r>
-    </w:p>
-    <w:p>
-      <w:proofErr w:type="spellStart"/>
-      <w:r>
-        <w:t>Schnetzler</w:t>
-      </w:r>
-      <w:proofErr w:type="spellEnd"/>
-      <w:r>
-        <w:t>, C. C., Bluth, G. J. S., Krueger, A. J., and Walter, L. S. </w:t>
-      </w:r>
-      <w:proofErr w:type="gramStart"/>
-      <w:r>
-        <w:t>( 1997</w:t>
-      </w:r>
-      <w:proofErr w:type="gramEnd"/>
-      <w:r>
-        <w:t xml:space="preserve">), A proposed volcanic sulfur dioxide index (VSI), J. </w:t>
+      <w:r>
+        <w:t xml:space="preserve">1997), A proposed volcanic sulfur dioxide index (VSI), J. </w:t>
       </w:r>
       <w:proofErr w:type="spellStart"/>
       <w:r>

</xml_diff>

<commit_message>
updates to bokeh app and environment
</commit_message>
<xml_diff>
--- a/docs/VCI.docx
+++ b/docs/VCI.docx
@@ -218,7 +218,7 @@
         </w:numPr>
       </w:pPr>
       <w:r>
-        <w:t>What metric can be quickly and easily and determined after an eruption that captures these variables?</w:t>
+        <w:t>What metric can be quickly and easily determined after an eruption that captures these variables?</w:t>
       </w:r>
     </w:p>
     <w:p>
@@ -235,6 +235,8 @@
       <w:r>
         <w:t>?</w:t>
       </w:r>
+      <w:bookmarkStart w:id="0" w:name="_GoBack"/>
+      <w:bookmarkEnd w:id="0"/>
     </w:p>
     <w:p>
       <w:pPr>
@@ -272,12 +274,7 @@
       </w:r>
       <w:proofErr w:type="spellEnd"/>
       <w:r>
-        <w:t>, C. C., Bluth, G. J. S., Krueger, A. J., and Walter, L. S. (</w:t>
-      </w:r>
-      <w:bookmarkStart w:id="0" w:name="_GoBack"/>
-      <w:bookmarkEnd w:id="0"/>
-      <w:r>
-        <w:t xml:space="preserve">1997), A proposed volcanic sulfur dioxide index (VSI), J. </w:t>
+        <w:t xml:space="preserve">, C. C., Bluth, G. J. S., Krueger, A. J., and Walter, L. S. (1997), A proposed volcanic sulfur dioxide index (VSI), J. </w:t>
       </w:r>
       <w:proofErr w:type="spellStart"/>
       <w:r>

</xml_diff>